<commit_message>
Sys Hmwk and PP
</commit_message>
<xml_diff>
--- a/OU Year 3 - 2018/W19 Semester/Advance System Admin/HMWK/HMWK 3/Lab 3 Answers.docx
+++ b/OU Year 3 - 2018/W19 Semester/Advance System Admin/HMWK/HMWK 3/Lab 3 Answers.docx
@@ -95,24 +95,820 @@
           <w:szCs w:val="22"/>
         </w:rPr>
       </w:pPr>
-      <w:r>
-        <w:rPr>
-          <w:rFonts w:ascii="Arial" w:hAnsi="Arial" w:cs="Arial"/>
-          <w:sz w:val="22"/>
-          <w:szCs w:val="22"/>
-        </w:rPr>
-        <w:t xml:space="preserve">2) What is the purpose of having multiple domain controllers per domain?  In more detail, explain what Active Directory does between domain controllers within a </w:t>
-      </w:r>
-      <w:proofErr w:type="gramStart"/>
-      <w:r>
-        <w:rPr>
-          <w:rFonts w:ascii="Arial" w:hAnsi="Arial" w:cs="Arial"/>
-          <w:sz w:val="22"/>
-          <w:szCs w:val="22"/>
-        </w:rPr>
-        <w:t>domain ?</w:t>
-      </w:r>
-      <w:proofErr w:type="gramEnd"/>
+    </w:p>
+    <w:p>
+      <w:pPr>
+        <w:pStyle w:val="Standard"/>
+        <w:rPr>
+          <w:rFonts w:ascii="Arial" w:hAnsi="Arial" w:cs="Arial"/>
+          <w:sz w:val="22"/>
+          <w:szCs w:val="22"/>
+        </w:rPr>
+      </w:pPr>
+    </w:p>
+    <w:p>
+      <w:pPr>
+        <w:pStyle w:val="Standard"/>
+        <w:rPr>
+          <w:rFonts w:ascii="Arial" w:hAnsi="Arial" w:cs="Arial"/>
+          <w:sz w:val="22"/>
+          <w:szCs w:val="22"/>
+        </w:rPr>
+      </w:pPr>
+    </w:p>
+    <w:p>
+      <w:pPr>
+        <w:pStyle w:val="Standard"/>
+        <w:rPr>
+          <w:rFonts w:ascii="Arial" w:hAnsi="Arial" w:cs="Arial"/>
+          <w:sz w:val="22"/>
+          <w:szCs w:val="22"/>
+        </w:rPr>
+      </w:pPr>
+    </w:p>
+    <w:p>
+      <w:pPr>
+        <w:pStyle w:val="Standard"/>
+        <w:rPr>
+          <w:rFonts w:ascii="Arial" w:hAnsi="Arial" w:cs="Arial"/>
+          <w:sz w:val="22"/>
+          <w:szCs w:val="22"/>
+        </w:rPr>
+      </w:pPr>
+    </w:p>
+    <w:p>
+      <w:pPr>
+        <w:pStyle w:val="Standard"/>
+        <w:rPr>
+          <w:rFonts w:ascii="Arial" w:hAnsi="Arial" w:cs="Arial"/>
+          <w:sz w:val="22"/>
+          <w:szCs w:val="22"/>
+        </w:rPr>
+      </w:pPr>
+    </w:p>
+    <w:p>
+      <w:pPr>
+        <w:pStyle w:val="Standard"/>
+        <w:rPr>
+          <w:rFonts w:ascii="Arial" w:hAnsi="Arial" w:cs="Arial"/>
+          <w:sz w:val="22"/>
+          <w:szCs w:val="22"/>
+        </w:rPr>
+      </w:pPr>
+    </w:p>
+    <w:p>
+      <w:pPr>
+        <w:pStyle w:val="Standard"/>
+        <w:rPr>
+          <w:rFonts w:ascii="Arial" w:hAnsi="Arial" w:cs="Arial"/>
+          <w:sz w:val="22"/>
+          <w:szCs w:val="22"/>
+        </w:rPr>
+      </w:pPr>
+    </w:p>
+    <w:p>
+      <w:pPr>
+        <w:pStyle w:val="Standard"/>
+        <w:rPr>
+          <w:rFonts w:ascii="Arial" w:hAnsi="Arial" w:cs="Arial"/>
+          <w:sz w:val="22"/>
+          <w:szCs w:val="22"/>
+        </w:rPr>
+      </w:pPr>
+    </w:p>
+    <w:p>
+      <w:pPr>
+        <w:pStyle w:val="Standard"/>
+        <w:rPr>
+          <w:rFonts w:ascii="Arial" w:hAnsi="Arial" w:cs="Arial"/>
+          <w:sz w:val="22"/>
+          <w:szCs w:val="22"/>
+        </w:rPr>
+      </w:pPr>
+    </w:p>
+    <w:p>
+      <w:pPr>
+        <w:pStyle w:val="Standard"/>
+        <w:rPr>
+          <w:rFonts w:ascii="Arial" w:hAnsi="Arial" w:cs="Arial"/>
+          <w:sz w:val="22"/>
+          <w:szCs w:val="22"/>
+        </w:rPr>
+      </w:pPr>
+    </w:p>
+    <w:p>
+      <w:pPr>
+        <w:pStyle w:val="Standard"/>
+        <w:rPr>
+          <w:rFonts w:ascii="Arial" w:hAnsi="Arial" w:cs="Arial"/>
+          <w:sz w:val="22"/>
+          <w:szCs w:val="22"/>
+        </w:rPr>
+      </w:pPr>
+    </w:p>
+    <w:p>
+      <w:pPr>
+        <w:pStyle w:val="Standard"/>
+        <w:rPr>
+          <w:rFonts w:ascii="Arial" w:hAnsi="Arial" w:cs="Arial"/>
+          <w:sz w:val="22"/>
+          <w:szCs w:val="22"/>
+        </w:rPr>
+      </w:pPr>
+    </w:p>
+    <w:p>
+      <w:pPr>
+        <w:pStyle w:val="Standard"/>
+        <w:rPr>
+          <w:rFonts w:ascii="Arial" w:hAnsi="Arial" w:cs="Arial"/>
+          <w:sz w:val="22"/>
+          <w:szCs w:val="22"/>
+        </w:rPr>
+      </w:pPr>
+    </w:p>
+    <w:p>
+      <w:pPr>
+        <w:pStyle w:val="Standard"/>
+        <w:rPr>
+          <w:rFonts w:ascii="Arial" w:hAnsi="Arial" w:cs="Arial"/>
+          <w:sz w:val="22"/>
+          <w:szCs w:val="22"/>
+        </w:rPr>
+      </w:pPr>
+    </w:p>
+    <w:p>
+      <w:pPr>
+        <w:pStyle w:val="Standard"/>
+        <w:rPr>
+          <w:rFonts w:ascii="Arial" w:hAnsi="Arial" w:cs="Arial"/>
+          <w:sz w:val="22"/>
+          <w:szCs w:val="22"/>
+        </w:rPr>
+      </w:pPr>
+    </w:p>
+    <w:p>
+      <w:pPr>
+        <w:pStyle w:val="Standard"/>
+        <w:rPr>
+          <w:rFonts w:ascii="Arial" w:hAnsi="Arial" w:cs="Arial"/>
+          <w:sz w:val="22"/>
+          <w:szCs w:val="22"/>
+        </w:rPr>
+      </w:pPr>
+    </w:p>
+    <w:p>
+      <w:pPr>
+        <w:pStyle w:val="Standard"/>
+        <w:rPr>
+          <w:rFonts w:ascii="Arial" w:hAnsi="Arial" w:cs="Arial"/>
+          <w:sz w:val="22"/>
+          <w:szCs w:val="22"/>
+        </w:rPr>
+      </w:pPr>
+    </w:p>
+    <w:p>
+      <w:pPr>
+        <w:pStyle w:val="Standard"/>
+        <w:rPr>
+          <w:rFonts w:ascii="Arial" w:hAnsi="Arial" w:cs="Arial"/>
+          <w:sz w:val="22"/>
+          <w:szCs w:val="22"/>
+        </w:rPr>
+      </w:pPr>
+    </w:p>
+    <w:p>
+      <w:pPr>
+        <w:pStyle w:val="Standard"/>
+        <w:rPr>
+          <w:rFonts w:ascii="Arial" w:hAnsi="Arial" w:cs="Arial"/>
+          <w:sz w:val="22"/>
+          <w:szCs w:val="22"/>
+        </w:rPr>
+      </w:pPr>
+    </w:p>
+    <w:p>
+      <w:pPr>
+        <w:pStyle w:val="Standard"/>
+        <w:rPr>
+          <w:rFonts w:ascii="Arial" w:hAnsi="Arial" w:cs="Arial"/>
+          <w:sz w:val="22"/>
+          <w:szCs w:val="22"/>
+        </w:rPr>
+      </w:pPr>
+    </w:p>
+    <w:p>
+      <w:pPr>
+        <w:pStyle w:val="Standard"/>
+        <w:rPr>
+          <w:rFonts w:ascii="Arial" w:hAnsi="Arial" w:cs="Arial"/>
+          <w:sz w:val="22"/>
+          <w:szCs w:val="22"/>
+        </w:rPr>
+      </w:pPr>
+    </w:p>
+    <w:p>
+      <w:pPr>
+        <w:pStyle w:val="Standard"/>
+        <w:rPr>
+          <w:rFonts w:ascii="Arial" w:hAnsi="Arial" w:cs="Arial"/>
+          <w:sz w:val="22"/>
+          <w:szCs w:val="22"/>
+        </w:rPr>
+      </w:pPr>
+    </w:p>
+    <w:p>
+      <w:pPr>
+        <w:pStyle w:val="Standard"/>
+        <w:rPr>
+          <w:rFonts w:ascii="Arial" w:hAnsi="Arial" w:cs="Arial"/>
+          <w:sz w:val="22"/>
+          <w:szCs w:val="22"/>
+        </w:rPr>
+      </w:pPr>
+    </w:p>
+    <w:p>
+      <w:pPr>
+        <w:pStyle w:val="Standard"/>
+        <w:rPr>
+          <w:rFonts w:ascii="Arial" w:hAnsi="Arial" w:cs="Arial"/>
+          <w:sz w:val="22"/>
+          <w:szCs w:val="22"/>
+        </w:rPr>
+      </w:pPr>
+    </w:p>
+    <w:p>
+      <w:pPr>
+        <w:pStyle w:val="Standard"/>
+        <w:rPr>
+          <w:rFonts w:ascii="Arial" w:hAnsi="Arial" w:cs="Arial"/>
+          <w:sz w:val="22"/>
+          <w:szCs w:val="22"/>
+        </w:rPr>
+      </w:pPr>
+    </w:p>
+    <w:p>
+      <w:pPr>
+        <w:pStyle w:val="Standard"/>
+        <w:rPr>
+          <w:rFonts w:ascii="Arial" w:hAnsi="Arial" w:cs="Arial"/>
+          <w:sz w:val="22"/>
+          <w:szCs w:val="22"/>
+        </w:rPr>
+      </w:pPr>
+    </w:p>
+    <w:p>
+      <w:pPr>
+        <w:pStyle w:val="Standard"/>
+        <w:rPr>
+          <w:rFonts w:ascii="Arial" w:hAnsi="Arial" w:cs="Arial"/>
+          <w:sz w:val="22"/>
+          <w:szCs w:val="22"/>
+        </w:rPr>
+      </w:pPr>
+    </w:p>
+    <w:p>
+      <w:pPr>
+        <w:pStyle w:val="Standard"/>
+        <w:rPr>
+          <w:rFonts w:ascii="Arial" w:hAnsi="Arial" w:cs="Arial"/>
+          <w:sz w:val="22"/>
+          <w:szCs w:val="22"/>
+        </w:rPr>
+      </w:pPr>
+    </w:p>
+    <w:p>
+      <w:pPr>
+        <w:pStyle w:val="Standard"/>
+        <w:rPr>
+          <w:rFonts w:ascii="Arial" w:hAnsi="Arial" w:cs="Arial"/>
+          <w:sz w:val="22"/>
+          <w:szCs w:val="22"/>
+        </w:rPr>
+      </w:pPr>
+    </w:p>
+    <w:p>
+      <w:pPr>
+        <w:pStyle w:val="Standard"/>
+        <w:rPr>
+          <w:rFonts w:ascii="Arial" w:hAnsi="Arial" w:cs="Arial"/>
+          <w:sz w:val="22"/>
+          <w:szCs w:val="22"/>
+        </w:rPr>
+      </w:pPr>
+    </w:p>
+    <w:p>
+      <w:pPr>
+        <w:pStyle w:val="Standard"/>
+        <w:rPr>
+          <w:rFonts w:ascii="Arial" w:hAnsi="Arial" w:cs="Arial"/>
+          <w:sz w:val="22"/>
+          <w:szCs w:val="22"/>
+        </w:rPr>
+      </w:pPr>
+    </w:p>
+    <w:p>
+      <w:pPr>
+        <w:pStyle w:val="Standard"/>
+        <w:rPr>
+          <w:rFonts w:ascii="Arial" w:hAnsi="Arial" w:cs="Arial"/>
+          <w:sz w:val="22"/>
+          <w:szCs w:val="22"/>
+        </w:rPr>
+      </w:pPr>
+    </w:p>
+    <w:p>
+      <w:pPr>
+        <w:pStyle w:val="Standard"/>
+        <w:rPr>
+          <w:rFonts w:ascii="Arial" w:hAnsi="Arial" w:cs="Arial"/>
+          <w:sz w:val="22"/>
+          <w:szCs w:val="22"/>
+        </w:rPr>
+      </w:pPr>
+    </w:p>
+    <w:p>
+      <w:pPr>
+        <w:pStyle w:val="Standard"/>
+        <w:rPr>
+          <w:rFonts w:ascii="Arial" w:hAnsi="Arial" w:cs="Arial"/>
+          <w:sz w:val="22"/>
+          <w:szCs w:val="22"/>
+        </w:rPr>
+      </w:pPr>
+    </w:p>
+    <w:p>
+      <w:pPr>
+        <w:pStyle w:val="Standard"/>
+        <w:rPr>
+          <w:rFonts w:ascii="Arial" w:hAnsi="Arial" w:cs="Arial"/>
+          <w:sz w:val="22"/>
+          <w:szCs w:val="22"/>
+        </w:rPr>
+      </w:pPr>
+    </w:p>
+    <w:p>
+      <w:pPr>
+        <w:pStyle w:val="Standard"/>
+        <w:rPr>
+          <w:rFonts w:ascii="Arial" w:hAnsi="Arial" w:cs="Arial"/>
+          <w:sz w:val="22"/>
+          <w:szCs w:val="22"/>
+        </w:rPr>
+      </w:pPr>
+    </w:p>
+    <w:p>
+      <w:pPr>
+        <w:pStyle w:val="Standard"/>
+        <w:rPr>
+          <w:rFonts w:ascii="Arial" w:hAnsi="Arial" w:cs="Arial"/>
+          <w:sz w:val="22"/>
+          <w:szCs w:val="22"/>
+        </w:rPr>
+      </w:pPr>
+    </w:p>
+    <w:p>
+      <w:pPr>
+        <w:pStyle w:val="Standard"/>
+        <w:rPr>
+          <w:rFonts w:ascii="Arial" w:hAnsi="Arial" w:cs="Arial"/>
+          <w:sz w:val="22"/>
+          <w:szCs w:val="22"/>
+        </w:rPr>
+      </w:pPr>
+    </w:p>
+    <w:p>
+      <w:pPr>
+        <w:pStyle w:val="Standard"/>
+        <w:rPr>
+          <w:rFonts w:ascii="Arial" w:hAnsi="Arial" w:cs="Arial"/>
+          <w:sz w:val="22"/>
+          <w:szCs w:val="22"/>
+        </w:rPr>
+      </w:pPr>
+    </w:p>
+    <w:p>
+      <w:pPr>
+        <w:pStyle w:val="Standard"/>
+        <w:rPr>
+          <w:rFonts w:ascii="Arial" w:hAnsi="Arial" w:cs="Arial"/>
+          <w:sz w:val="22"/>
+          <w:szCs w:val="22"/>
+        </w:rPr>
+      </w:pPr>
+    </w:p>
+    <w:p>
+      <w:pPr>
+        <w:pStyle w:val="Standard"/>
+        <w:rPr>
+          <w:rFonts w:ascii="Arial" w:hAnsi="Arial" w:cs="Arial"/>
+          <w:sz w:val="22"/>
+          <w:szCs w:val="22"/>
+        </w:rPr>
+      </w:pPr>
+    </w:p>
+    <w:p>
+      <w:pPr>
+        <w:pStyle w:val="Standard"/>
+        <w:rPr>
+          <w:rFonts w:ascii="Arial" w:hAnsi="Arial" w:cs="Arial"/>
+          <w:sz w:val="22"/>
+          <w:szCs w:val="22"/>
+        </w:rPr>
+      </w:pPr>
+    </w:p>
+    <w:p>
+      <w:pPr>
+        <w:pStyle w:val="Standard"/>
+        <w:rPr>
+          <w:rFonts w:ascii="Arial" w:hAnsi="Arial" w:cs="Arial"/>
+          <w:sz w:val="22"/>
+          <w:szCs w:val="22"/>
+        </w:rPr>
+      </w:pPr>
+    </w:p>
+    <w:p>
+      <w:pPr>
+        <w:pStyle w:val="Standard"/>
+        <w:rPr>
+          <w:rFonts w:ascii="Arial" w:hAnsi="Arial" w:cs="Arial"/>
+          <w:sz w:val="22"/>
+          <w:szCs w:val="22"/>
+        </w:rPr>
+      </w:pPr>
+    </w:p>
+    <w:p>
+      <w:pPr>
+        <w:pStyle w:val="Standard"/>
+        <w:rPr>
+          <w:rFonts w:ascii="Arial" w:hAnsi="Arial" w:cs="Arial"/>
+          <w:sz w:val="22"/>
+          <w:szCs w:val="22"/>
+        </w:rPr>
+      </w:pPr>
+    </w:p>
+    <w:p>
+      <w:pPr>
+        <w:pStyle w:val="Standard"/>
+        <w:rPr>
+          <w:rFonts w:ascii="Arial" w:hAnsi="Arial" w:cs="Arial"/>
+          <w:sz w:val="22"/>
+          <w:szCs w:val="22"/>
+        </w:rPr>
+      </w:pPr>
+    </w:p>
+    <w:p>
+      <w:pPr>
+        <w:pStyle w:val="Standard"/>
+        <w:rPr>
+          <w:rFonts w:ascii="Arial" w:hAnsi="Arial" w:cs="Arial"/>
+          <w:sz w:val="22"/>
+          <w:szCs w:val="22"/>
+        </w:rPr>
+      </w:pPr>
+    </w:p>
+    <w:p>
+      <w:pPr>
+        <w:pStyle w:val="Standard"/>
+        <w:rPr>
+          <w:rFonts w:ascii="Arial" w:hAnsi="Arial" w:cs="Arial"/>
+          <w:sz w:val="22"/>
+          <w:szCs w:val="22"/>
+        </w:rPr>
+      </w:pPr>
+    </w:p>
+    <w:p>
+      <w:pPr>
+        <w:pStyle w:val="Standard"/>
+        <w:rPr>
+          <w:rFonts w:ascii="Arial" w:hAnsi="Arial" w:cs="Arial"/>
+          <w:sz w:val="22"/>
+          <w:szCs w:val="22"/>
+        </w:rPr>
+      </w:pPr>
+    </w:p>
+    <w:p>
+      <w:pPr>
+        <w:pStyle w:val="Standard"/>
+        <w:rPr>
+          <w:rFonts w:ascii="Arial" w:hAnsi="Arial" w:cs="Arial"/>
+          <w:sz w:val="22"/>
+          <w:szCs w:val="22"/>
+        </w:rPr>
+      </w:pPr>
+    </w:p>
+    <w:p>
+      <w:pPr>
+        <w:pStyle w:val="Standard"/>
+        <w:rPr>
+          <w:rFonts w:ascii="Arial" w:hAnsi="Arial" w:cs="Arial"/>
+          <w:sz w:val="22"/>
+          <w:szCs w:val="22"/>
+        </w:rPr>
+      </w:pPr>
+    </w:p>
+    <w:p>
+      <w:pPr>
+        <w:pStyle w:val="Standard"/>
+        <w:rPr>
+          <w:rFonts w:ascii="Arial" w:hAnsi="Arial" w:cs="Arial"/>
+          <w:sz w:val="22"/>
+          <w:szCs w:val="22"/>
+        </w:rPr>
+      </w:pPr>
+    </w:p>
+    <w:p>
+      <w:pPr>
+        <w:pStyle w:val="Standard"/>
+        <w:rPr>
+          <w:rFonts w:ascii="Arial" w:hAnsi="Arial" w:cs="Arial"/>
+          <w:sz w:val="22"/>
+          <w:szCs w:val="22"/>
+        </w:rPr>
+      </w:pPr>
+    </w:p>
+    <w:p>
+      <w:pPr>
+        <w:pStyle w:val="Standard"/>
+        <w:rPr>
+          <w:rFonts w:ascii="Arial" w:hAnsi="Arial" w:cs="Arial"/>
+          <w:sz w:val="22"/>
+          <w:szCs w:val="22"/>
+        </w:rPr>
+      </w:pPr>
+    </w:p>
+    <w:p>
+      <w:pPr>
+        <w:pStyle w:val="Standard"/>
+        <w:rPr>
+          <w:rFonts w:ascii="Arial" w:hAnsi="Arial" w:cs="Arial"/>
+          <w:sz w:val="22"/>
+          <w:szCs w:val="22"/>
+        </w:rPr>
+      </w:pPr>
+    </w:p>
+    <w:p>
+      <w:pPr>
+        <w:pStyle w:val="Standard"/>
+        <w:rPr>
+          <w:rFonts w:ascii="Arial" w:hAnsi="Arial" w:cs="Arial"/>
+          <w:sz w:val="22"/>
+          <w:szCs w:val="22"/>
+        </w:rPr>
+      </w:pPr>
+    </w:p>
+    <w:p>
+      <w:pPr>
+        <w:pStyle w:val="Standard"/>
+        <w:rPr>
+          <w:rFonts w:ascii="Arial" w:hAnsi="Arial" w:cs="Arial"/>
+          <w:sz w:val="22"/>
+          <w:szCs w:val="22"/>
+        </w:rPr>
+      </w:pPr>
+    </w:p>
+    <w:p>
+      <w:pPr>
+        <w:pStyle w:val="Standard"/>
+        <w:rPr>
+          <w:rFonts w:ascii="Arial" w:hAnsi="Arial" w:cs="Arial"/>
+          <w:sz w:val="22"/>
+          <w:szCs w:val="22"/>
+        </w:rPr>
+      </w:pPr>
+    </w:p>
+    <w:p>
+      <w:pPr>
+        <w:pStyle w:val="Standard"/>
+        <w:rPr>
+          <w:rFonts w:ascii="Arial" w:hAnsi="Arial" w:cs="Arial"/>
+          <w:sz w:val="22"/>
+          <w:szCs w:val="22"/>
+        </w:rPr>
+      </w:pPr>
+    </w:p>
+    <w:p>
+      <w:pPr>
+        <w:pStyle w:val="Standard"/>
+        <w:rPr>
+          <w:rFonts w:ascii="Arial" w:hAnsi="Arial" w:cs="Arial"/>
+          <w:sz w:val="22"/>
+          <w:szCs w:val="22"/>
+        </w:rPr>
+      </w:pPr>
+    </w:p>
+    <w:p>
+      <w:pPr>
+        <w:pStyle w:val="Standard"/>
+        <w:rPr>
+          <w:rFonts w:ascii="Arial" w:hAnsi="Arial" w:cs="Arial"/>
+          <w:sz w:val="22"/>
+          <w:szCs w:val="22"/>
+        </w:rPr>
+      </w:pPr>
+    </w:p>
+    <w:p>
+      <w:pPr>
+        <w:pStyle w:val="Standard"/>
+        <w:rPr>
+          <w:rFonts w:ascii="Arial" w:hAnsi="Arial" w:cs="Arial"/>
+          <w:sz w:val="22"/>
+          <w:szCs w:val="22"/>
+        </w:rPr>
+      </w:pPr>
+    </w:p>
+    <w:p>
+      <w:pPr>
+        <w:pStyle w:val="Standard"/>
+        <w:rPr>
+          <w:rFonts w:ascii="Arial" w:hAnsi="Arial" w:cs="Arial"/>
+          <w:sz w:val="22"/>
+          <w:szCs w:val="22"/>
+        </w:rPr>
+      </w:pPr>
+    </w:p>
+    <w:p>
+      <w:pPr>
+        <w:pStyle w:val="Standard"/>
+        <w:rPr>
+          <w:rFonts w:ascii="Arial" w:hAnsi="Arial" w:cs="Arial"/>
+          <w:sz w:val="22"/>
+          <w:szCs w:val="22"/>
+        </w:rPr>
+      </w:pPr>
+    </w:p>
+    <w:p>
+      <w:pPr>
+        <w:pStyle w:val="Standard"/>
+        <w:rPr>
+          <w:rFonts w:ascii="Arial" w:hAnsi="Arial" w:cs="Arial"/>
+          <w:sz w:val="22"/>
+          <w:szCs w:val="22"/>
+        </w:rPr>
+      </w:pPr>
+    </w:p>
+    <w:p>
+      <w:pPr>
+        <w:pStyle w:val="Standard"/>
+        <w:rPr>
+          <w:rFonts w:ascii="Arial" w:hAnsi="Arial" w:cs="Arial"/>
+          <w:sz w:val="22"/>
+          <w:szCs w:val="22"/>
+        </w:rPr>
+      </w:pPr>
+    </w:p>
+    <w:p>
+      <w:pPr>
+        <w:pStyle w:val="Standard"/>
+        <w:rPr>
+          <w:rFonts w:ascii="Arial" w:hAnsi="Arial" w:cs="Arial"/>
+          <w:sz w:val="22"/>
+          <w:szCs w:val="22"/>
+        </w:rPr>
+      </w:pPr>
+    </w:p>
+    <w:p>
+      <w:pPr>
+        <w:pStyle w:val="Standard"/>
+        <w:rPr>
+          <w:rFonts w:ascii="Arial" w:hAnsi="Arial" w:cs="Arial"/>
+          <w:sz w:val="22"/>
+          <w:szCs w:val="22"/>
+        </w:rPr>
+      </w:pPr>
+    </w:p>
+    <w:p>
+      <w:pPr>
+        <w:pStyle w:val="Standard"/>
+        <w:rPr>
+          <w:rFonts w:ascii="Arial" w:hAnsi="Arial" w:cs="Arial"/>
+          <w:sz w:val="22"/>
+          <w:szCs w:val="22"/>
+        </w:rPr>
+      </w:pPr>
+    </w:p>
+    <w:p>
+      <w:pPr>
+        <w:pStyle w:val="Standard"/>
+        <w:rPr>
+          <w:rFonts w:ascii="Arial" w:hAnsi="Arial" w:cs="Arial"/>
+          <w:sz w:val="22"/>
+          <w:szCs w:val="22"/>
+        </w:rPr>
+      </w:pPr>
+    </w:p>
+    <w:p>
+      <w:pPr>
+        <w:pStyle w:val="Standard"/>
+        <w:rPr>
+          <w:rFonts w:ascii="Arial" w:hAnsi="Arial" w:cs="Arial"/>
+          <w:sz w:val="22"/>
+          <w:szCs w:val="22"/>
+        </w:rPr>
+      </w:pPr>
+    </w:p>
+    <w:p>
+      <w:pPr>
+        <w:pStyle w:val="Standard"/>
+        <w:rPr>
+          <w:rFonts w:ascii="Arial" w:hAnsi="Arial" w:cs="Arial"/>
+          <w:sz w:val="22"/>
+          <w:szCs w:val="22"/>
+        </w:rPr>
+      </w:pPr>
+    </w:p>
+    <w:p>
+      <w:pPr>
+        <w:pStyle w:val="Standard"/>
+        <w:rPr>
+          <w:rFonts w:ascii="Arial" w:hAnsi="Arial" w:cs="Arial"/>
+          <w:sz w:val="22"/>
+          <w:szCs w:val="22"/>
+        </w:rPr>
+      </w:pPr>
+    </w:p>
+    <w:p>
+      <w:pPr>
+        <w:pStyle w:val="Standard"/>
+        <w:rPr>
+          <w:rFonts w:ascii="Arial" w:hAnsi="Arial" w:cs="Arial"/>
+          <w:sz w:val="22"/>
+          <w:szCs w:val="22"/>
+        </w:rPr>
+      </w:pPr>
+    </w:p>
+    <w:p>
+      <w:pPr>
+        <w:pStyle w:val="Standard"/>
+        <w:rPr>
+          <w:rFonts w:ascii="Arial" w:hAnsi="Arial" w:cs="Arial"/>
+          <w:sz w:val="22"/>
+          <w:szCs w:val="22"/>
+        </w:rPr>
+      </w:pPr>
+    </w:p>
+    <w:p>
+      <w:pPr>
+        <w:pStyle w:val="Standard"/>
+        <w:rPr>
+          <w:rFonts w:ascii="Arial" w:hAnsi="Arial" w:cs="Arial"/>
+          <w:sz w:val="22"/>
+          <w:szCs w:val="22"/>
+        </w:rPr>
+      </w:pPr>
+    </w:p>
+    <w:p>
+      <w:pPr>
+        <w:pStyle w:val="Standard"/>
+        <w:rPr>
+          <w:rFonts w:ascii="Arial" w:hAnsi="Arial" w:cs="Arial"/>
+          <w:sz w:val="22"/>
+          <w:szCs w:val="22"/>
+        </w:rPr>
+      </w:pPr>
+    </w:p>
+    <w:p>
+      <w:pPr>
+        <w:pStyle w:val="Standard"/>
+        <w:rPr>
+          <w:rFonts w:ascii="Arial" w:hAnsi="Arial" w:cs="Arial"/>
+          <w:sz w:val="22"/>
+          <w:szCs w:val="22"/>
+        </w:rPr>
+      </w:pPr>
+    </w:p>
+    <w:p>
+      <w:pPr>
+        <w:pStyle w:val="Standard"/>
+        <w:rPr>
+          <w:rFonts w:ascii="Arial" w:hAnsi="Arial" w:cs="Arial"/>
+          <w:sz w:val="22"/>
+          <w:szCs w:val="22"/>
+        </w:rPr>
+      </w:pPr>
+      <w:r>
+        <w:rPr>
+          <w:rFonts w:ascii="Arial" w:hAnsi="Arial" w:cs="Arial"/>
+          <w:sz w:val="22"/>
+          <w:szCs w:val="22"/>
+        </w:rPr>
+        <w:t>2) What is the purpose of having multiple domain controllers per domain?  In more detail, explain what Active Directory does between dom</w:t>
+      </w:r>
+      <w:r>
+        <w:rPr>
+          <w:rFonts w:ascii="Arial" w:hAnsi="Arial" w:cs="Arial"/>
+          <w:sz w:val="22"/>
+          <w:szCs w:val="22"/>
+        </w:rPr>
+        <w:t>ain controllers within a domain</w:t>
+      </w:r>
+      <w:r>
+        <w:rPr>
+          <w:rFonts w:ascii="Arial" w:hAnsi="Arial" w:cs="Arial"/>
+          <w:sz w:val="22"/>
+          <w:szCs w:val="22"/>
+        </w:rPr>
+        <w:t>?</w:t>
+      </w:r>
     </w:p>
     <w:p>
       <w:pPr>
@@ -667,6 +1463,7 @@
           <w:sz w:val="22"/>
           <w:szCs w:val="22"/>
         </w:rPr>
+        <w:lastRenderedPageBreak/>
         <w:tab/>
       </w:r>
       <w:proofErr w:type="spellStart"/>
@@ -1669,7 +2466,6 @@
           <w:sz w:val="22"/>
           <w:szCs w:val="22"/>
         </w:rPr>
-        <w:lastRenderedPageBreak/>
         <w:tab/>
       </w:r>
       <w:proofErr w:type="spellStart"/>
@@ -2540,7 +3336,7 @@
   <a:extraClrSchemeLst/>
   <a:extLst>
     <a:ext uri="{05A4C25C-085E-4340-85A3-A5531E510DB2}">
-      <thm15:themeFamily xmlns:thm15="http://schemas.microsoft.com/office/thememl/2012/main" xmlns="" name="Office Theme" id="{62F939B6-93AF-4DB8-9C6B-D6C7DFDC589F}" vid="{4A3C46E8-61CC-4603-A589-7422A47A8E4A}"/>
+      <thm15:themeFamily xmlns="" xmlns:thm15="http://schemas.microsoft.com/office/thememl/2012/main" name="Office Theme" id="{62F939B6-93AF-4DB8-9C6B-D6C7DFDC589F}" vid="{4A3C46E8-61CC-4603-A589-7422A47A8E4A}"/>
     </a:ext>
   </a:extLst>
 </a:theme>

</xml_diff>

<commit_message>
SysAdmin Lab 3 Completed
</commit_message>
<xml_diff>
--- a/OU Year 3 - 2018/W19 Semester/Advance System Admin/HMWK/HMWK 3/Lab 3 Answers.docx
+++ b/OU Year 3 - 2018/W19 Semester/Advance System Admin/HMWK/HMWK 3/Lab 3 Answers.docx
@@ -23,10 +23,7 @@
         </w:rPr>
         <w:t>Homework</w:t>
       </w:r>
-    </w:p>
-    <w:p>
-      <w:pPr>
-        <w:pStyle w:val="Standard"/>
+      <w:r>
         <w:rPr>
           <w:rFonts w:ascii="Arial" w:hAnsi="Arial" w:cs="Arial"/>
           <w:b/>
@@ -34,8 +31,12 @@
           <w:sz w:val="22"/>
           <w:szCs w:val="22"/>
         </w:rPr>
-      </w:pPr>
-      <w:r>
+        <w:t xml:space="preserve"> – Lab 3</w:t>
+      </w:r>
+    </w:p>
+    <w:p>
+      <w:pPr>
+        <w:pStyle w:val="Standard"/>
         <w:rPr>
           <w:rFonts w:ascii="Arial" w:hAnsi="Arial" w:cs="Arial"/>
           <w:b/>
@@ -43,6 +44,15 @@
           <w:sz w:val="22"/>
           <w:szCs w:val="22"/>
         </w:rPr>
+      </w:pPr>
+      <w:r>
+        <w:rPr>
+          <w:rFonts w:ascii="Arial" w:hAnsi="Arial" w:cs="Arial"/>
+          <w:b/>
+          <w:bCs/>
+          <w:sz w:val="22"/>
+          <w:szCs w:val="22"/>
+        </w:rPr>
         <w:t>Name: Fabian LeFevre</w:t>
       </w:r>
     </w:p>
@@ -95,766 +105,371 @@
           <w:szCs w:val="22"/>
         </w:rPr>
       </w:pPr>
-    </w:p>
-    <w:p>
-      <w:pPr>
-        <w:pStyle w:val="Standard"/>
-        <w:rPr>
-          <w:rFonts w:ascii="Arial" w:hAnsi="Arial" w:cs="Arial"/>
-          <w:sz w:val="22"/>
-          <w:szCs w:val="22"/>
-        </w:rPr>
-      </w:pPr>
-    </w:p>
-    <w:p>
-      <w:pPr>
-        <w:pStyle w:val="Standard"/>
-        <w:rPr>
-          <w:rFonts w:ascii="Arial" w:hAnsi="Arial" w:cs="Arial"/>
-          <w:sz w:val="22"/>
-          <w:szCs w:val="22"/>
-        </w:rPr>
-      </w:pPr>
-    </w:p>
-    <w:p>
-      <w:pPr>
-        <w:pStyle w:val="Standard"/>
-        <w:rPr>
-          <w:rFonts w:ascii="Arial" w:hAnsi="Arial" w:cs="Arial"/>
-          <w:sz w:val="22"/>
-          <w:szCs w:val="22"/>
-        </w:rPr>
-      </w:pPr>
-    </w:p>
-    <w:p>
-      <w:pPr>
-        <w:pStyle w:val="Standard"/>
-        <w:rPr>
-          <w:rFonts w:ascii="Arial" w:hAnsi="Arial" w:cs="Arial"/>
-          <w:sz w:val="22"/>
-          <w:szCs w:val="22"/>
-        </w:rPr>
-      </w:pPr>
-    </w:p>
-    <w:p>
-      <w:pPr>
-        <w:pStyle w:val="Standard"/>
-        <w:rPr>
-          <w:rFonts w:ascii="Arial" w:hAnsi="Arial" w:cs="Arial"/>
-          <w:sz w:val="22"/>
-          <w:szCs w:val="22"/>
-        </w:rPr>
-      </w:pPr>
-    </w:p>
-    <w:p>
-      <w:pPr>
-        <w:pStyle w:val="Standard"/>
-        <w:rPr>
-          <w:rFonts w:ascii="Arial" w:hAnsi="Arial" w:cs="Arial"/>
-          <w:sz w:val="22"/>
-          <w:szCs w:val="22"/>
-        </w:rPr>
-      </w:pPr>
-    </w:p>
-    <w:p>
-      <w:pPr>
-        <w:pStyle w:val="Standard"/>
-        <w:rPr>
-          <w:rFonts w:ascii="Arial" w:hAnsi="Arial" w:cs="Arial"/>
-          <w:sz w:val="22"/>
-          <w:szCs w:val="22"/>
-        </w:rPr>
-      </w:pPr>
-    </w:p>
-    <w:p>
-      <w:pPr>
-        <w:pStyle w:val="Standard"/>
-        <w:rPr>
-          <w:rFonts w:ascii="Arial" w:hAnsi="Arial" w:cs="Arial"/>
-          <w:sz w:val="22"/>
-          <w:szCs w:val="22"/>
-        </w:rPr>
-      </w:pPr>
-    </w:p>
-    <w:p>
-      <w:pPr>
-        <w:pStyle w:val="Standard"/>
-        <w:rPr>
-          <w:rFonts w:ascii="Arial" w:hAnsi="Arial" w:cs="Arial"/>
-          <w:sz w:val="22"/>
-          <w:szCs w:val="22"/>
-        </w:rPr>
-      </w:pPr>
-    </w:p>
-    <w:p>
-      <w:pPr>
-        <w:pStyle w:val="Standard"/>
-        <w:rPr>
-          <w:rFonts w:ascii="Arial" w:hAnsi="Arial" w:cs="Arial"/>
-          <w:sz w:val="22"/>
-          <w:szCs w:val="22"/>
-        </w:rPr>
-      </w:pPr>
-    </w:p>
-    <w:p>
-      <w:pPr>
-        <w:pStyle w:val="Standard"/>
-        <w:rPr>
-          <w:rFonts w:ascii="Arial" w:hAnsi="Arial" w:cs="Arial"/>
-          <w:sz w:val="22"/>
-          <w:szCs w:val="22"/>
-        </w:rPr>
-      </w:pPr>
-    </w:p>
-    <w:p>
-      <w:pPr>
-        <w:pStyle w:val="Standard"/>
-        <w:rPr>
-          <w:rFonts w:ascii="Arial" w:hAnsi="Arial" w:cs="Arial"/>
-          <w:sz w:val="22"/>
-          <w:szCs w:val="22"/>
-        </w:rPr>
-      </w:pPr>
-    </w:p>
-    <w:p>
-      <w:pPr>
-        <w:pStyle w:val="Standard"/>
-        <w:rPr>
-          <w:rFonts w:ascii="Arial" w:hAnsi="Arial" w:cs="Arial"/>
-          <w:sz w:val="22"/>
-          <w:szCs w:val="22"/>
-        </w:rPr>
-      </w:pPr>
-    </w:p>
-    <w:p>
-      <w:pPr>
-        <w:pStyle w:val="Standard"/>
-        <w:rPr>
-          <w:rFonts w:ascii="Arial" w:hAnsi="Arial" w:cs="Arial"/>
-          <w:sz w:val="22"/>
-          <w:szCs w:val="22"/>
-        </w:rPr>
-      </w:pPr>
-    </w:p>
-    <w:p>
-      <w:pPr>
-        <w:pStyle w:val="Standard"/>
-        <w:rPr>
-          <w:rFonts w:ascii="Arial" w:hAnsi="Arial" w:cs="Arial"/>
-          <w:sz w:val="22"/>
-          <w:szCs w:val="22"/>
-        </w:rPr>
-      </w:pPr>
-    </w:p>
-    <w:p>
-      <w:pPr>
-        <w:pStyle w:val="Standard"/>
-        <w:rPr>
-          <w:rFonts w:ascii="Arial" w:hAnsi="Arial" w:cs="Arial"/>
-          <w:sz w:val="22"/>
-          <w:szCs w:val="22"/>
-        </w:rPr>
-      </w:pPr>
-    </w:p>
-    <w:p>
-      <w:pPr>
-        <w:pStyle w:val="Standard"/>
-        <w:rPr>
-          <w:rFonts w:ascii="Arial" w:hAnsi="Arial" w:cs="Arial"/>
-          <w:sz w:val="22"/>
-          <w:szCs w:val="22"/>
-        </w:rPr>
-      </w:pPr>
-    </w:p>
-    <w:p>
-      <w:pPr>
-        <w:pStyle w:val="Standard"/>
-        <w:rPr>
-          <w:rFonts w:ascii="Arial" w:hAnsi="Arial" w:cs="Arial"/>
-          <w:sz w:val="22"/>
-          <w:szCs w:val="22"/>
-        </w:rPr>
-      </w:pPr>
-    </w:p>
-    <w:p>
-      <w:pPr>
-        <w:pStyle w:val="Standard"/>
-        <w:rPr>
-          <w:rFonts w:ascii="Arial" w:hAnsi="Arial" w:cs="Arial"/>
-          <w:sz w:val="22"/>
-          <w:szCs w:val="22"/>
-        </w:rPr>
-      </w:pPr>
-    </w:p>
-    <w:p>
-      <w:pPr>
-        <w:pStyle w:val="Standard"/>
-        <w:rPr>
-          <w:rFonts w:ascii="Arial" w:hAnsi="Arial" w:cs="Arial"/>
-          <w:sz w:val="22"/>
-          <w:szCs w:val="22"/>
-        </w:rPr>
-      </w:pPr>
-    </w:p>
-    <w:p>
-      <w:pPr>
-        <w:pStyle w:val="Standard"/>
-        <w:rPr>
-          <w:rFonts w:ascii="Arial" w:hAnsi="Arial" w:cs="Arial"/>
-          <w:sz w:val="22"/>
-          <w:szCs w:val="22"/>
-        </w:rPr>
-      </w:pPr>
-    </w:p>
-    <w:p>
-      <w:pPr>
-        <w:pStyle w:val="Standard"/>
-        <w:rPr>
-          <w:rFonts w:ascii="Arial" w:hAnsi="Arial" w:cs="Arial"/>
-          <w:sz w:val="22"/>
-          <w:szCs w:val="22"/>
-        </w:rPr>
-      </w:pPr>
-    </w:p>
-    <w:p>
-      <w:pPr>
-        <w:pStyle w:val="Standard"/>
-        <w:rPr>
-          <w:rFonts w:ascii="Arial" w:hAnsi="Arial" w:cs="Arial"/>
-          <w:sz w:val="22"/>
-          <w:szCs w:val="22"/>
-        </w:rPr>
-      </w:pPr>
-    </w:p>
-    <w:p>
-      <w:pPr>
-        <w:pStyle w:val="Standard"/>
-        <w:rPr>
-          <w:rFonts w:ascii="Arial" w:hAnsi="Arial" w:cs="Arial"/>
-          <w:sz w:val="22"/>
-          <w:szCs w:val="22"/>
-        </w:rPr>
-      </w:pPr>
-    </w:p>
-    <w:p>
-      <w:pPr>
-        <w:pStyle w:val="Standard"/>
-        <w:rPr>
-          <w:rFonts w:ascii="Arial" w:hAnsi="Arial" w:cs="Arial"/>
-          <w:sz w:val="22"/>
-          <w:szCs w:val="22"/>
-        </w:rPr>
-      </w:pPr>
-    </w:p>
-    <w:p>
-      <w:pPr>
-        <w:pStyle w:val="Standard"/>
-        <w:rPr>
-          <w:rFonts w:ascii="Arial" w:hAnsi="Arial" w:cs="Arial"/>
-          <w:sz w:val="22"/>
-          <w:szCs w:val="22"/>
-        </w:rPr>
-      </w:pPr>
-    </w:p>
-    <w:p>
-      <w:pPr>
-        <w:pStyle w:val="Standard"/>
-        <w:rPr>
-          <w:rFonts w:ascii="Arial" w:hAnsi="Arial" w:cs="Arial"/>
-          <w:sz w:val="22"/>
-          <w:szCs w:val="22"/>
-        </w:rPr>
-      </w:pPr>
-    </w:p>
-    <w:p>
-      <w:pPr>
-        <w:pStyle w:val="Standard"/>
-        <w:rPr>
-          <w:rFonts w:ascii="Arial" w:hAnsi="Arial" w:cs="Arial"/>
-          <w:sz w:val="22"/>
-          <w:szCs w:val="22"/>
-        </w:rPr>
-      </w:pPr>
-    </w:p>
-    <w:p>
-      <w:pPr>
-        <w:pStyle w:val="Standard"/>
-        <w:rPr>
-          <w:rFonts w:ascii="Arial" w:hAnsi="Arial" w:cs="Arial"/>
-          <w:sz w:val="22"/>
-          <w:szCs w:val="22"/>
-        </w:rPr>
-      </w:pPr>
-    </w:p>
-    <w:p>
-      <w:pPr>
-        <w:pStyle w:val="Standard"/>
-        <w:rPr>
-          <w:rFonts w:ascii="Arial" w:hAnsi="Arial" w:cs="Arial"/>
-          <w:sz w:val="22"/>
-          <w:szCs w:val="22"/>
-        </w:rPr>
-      </w:pPr>
-    </w:p>
-    <w:p>
-      <w:pPr>
-        <w:pStyle w:val="Standard"/>
-        <w:rPr>
-          <w:rFonts w:ascii="Arial" w:hAnsi="Arial" w:cs="Arial"/>
-          <w:sz w:val="22"/>
-          <w:szCs w:val="22"/>
-        </w:rPr>
-      </w:pPr>
-    </w:p>
-    <w:p>
-      <w:pPr>
-        <w:pStyle w:val="Standard"/>
-        <w:rPr>
-          <w:rFonts w:ascii="Arial" w:hAnsi="Arial" w:cs="Arial"/>
-          <w:sz w:val="22"/>
-          <w:szCs w:val="22"/>
-        </w:rPr>
-      </w:pPr>
-    </w:p>
-    <w:p>
-      <w:pPr>
-        <w:pStyle w:val="Standard"/>
-        <w:rPr>
-          <w:rFonts w:ascii="Arial" w:hAnsi="Arial" w:cs="Arial"/>
-          <w:sz w:val="22"/>
-          <w:szCs w:val="22"/>
-        </w:rPr>
-      </w:pPr>
-    </w:p>
-    <w:p>
-      <w:pPr>
-        <w:pStyle w:val="Standard"/>
-        <w:rPr>
-          <w:rFonts w:ascii="Arial" w:hAnsi="Arial" w:cs="Arial"/>
-          <w:sz w:val="22"/>
-          <w:szCs w:val="22"/>
-        </w:rPr>
-      </w:pPr>
-    </w:p>
-    <w:p>
-      <w:pPr>
-        <w:pStyle w:val="Standard"/>
-        <w:rPr>
-          <w:rFonts w:ascii="Arial" w:hAnsi="Arial" w:cs="Arial"/>
-          <w:sz w:val="22"/>
-          <w:szCs w:val="22"/>
-        </w:rPr>
-      </w:pPr>
-    </w:p>
-    <w:p>
-      <w:pPr>
-        <w:pStyle w:val="Standard"/>
-        <w:rPr>
-          <w:rFonts w:ascii="Arial" w:hAnsi="Arial" w:cs="Arial"/>
-          <w:sz w:val="22"/>
-          <w:szCs w:val="22"/>
-        </w:rPr>
-      </w:pPr>
-    </w:p>
-    <w:p>
-      <w:pPr>
-        <w:pStyle w:val="Standard"/>
-        <w:rPr>
-          <w:rFonts w:ascii="Arial" w:hAnsi="Arial" w:cs="Arial"/>
-          <w:sz w:val="22"/>
-          <w:szCs w:val="22"/>
-        </w:rPr>
-      </w:pPr>
-    </w:p>
-    <w:p>
-      <w:pPr>
-        <w:pStyle w:val="Standard"/>
-        <w:rPr>
-          <w:rFonts w:ascii="Arial" w:hAnsi="Arial" w:cs="Arial"/>
-          <w:sz w:val="22"/>
-          <w:szCs w:val="22"/>
-        </w:rPr>
-      </w:pPr>
-    </w:p>
-    <w:p>
-      <w:pPr>
-        <w:pStyle w:val="Standard"/>
-        <w:rPr>
-          <w:rFonts w:ascii="Arial" w:hAnsi="Arial" w:cs="Arial"/>
-          <w:sz w:val="22"/>
-          <w:szCs w:val="22"/>
-        </w:rPr>
-      </w:pPr>
-    </w:p>
-    <w:p>
-      <w:pPr>
-        <w:pStyle w:val="Standard"/>
-        <w:rPr>
-          <w:rFonts w:ascii="Arial" w:hAnsi="Arial" w:cs="Arial"/>
-          <w:sz w:val="22"/>
-          <w:szCs w:val="22"/>
-        </w:rPr>
-      </w:pPr>
-    </w:p>
-    <w:p>
-      <w:pPr>
-        <w:pStyle w:val="Standard"/>
-        <w:rPr>
-          <w:rFonts w:ascii="Arial" w:hAnsi="Arial" w:cs="Arial"/>
-          <w:sz w:val="22"/>
-          <w:szCs w:val="22"/>
-        </w:rPr>
-      </w:pPr>
-    </w:p>
-    <w:p>
-      <w:pPr>
-        <w:pStyle w:val="Standard"/>
-        <w:rPr>
-          <w:rFonts w:ascii="Arial" w:hAnsi="Arial" w:cs="Arial"/>
-          <w:sz w:val="22"/>
-          <w:szCs w:val="22"/>
-        </w:rPr>
-      </w:pPr>
-    </w:p>
-    <w:p>
-      <w:pPr>
-        <w:pStyle w:val="Standard"/>
-        <w:rPr>
-          <w:rFonts w:ascii="Arial" w:hAnsi="Arial" w:cs="Arial"/>
-          <w:sz w:val="22"/>
-          <w:szCs w:val="22"/>
-        </w:rPr>
-      </w:pPr>
-    </w:p>
-    <w:p>
-      <w:pPr>
-        <w:pStyle w:val="Standard"/>
-        <w:rPr>
-          <w:rFonts w:ascii="Arial" w:hAnsi="Arial" w:cs="Arial"/>
-          <w:sz w:val="22"/>
-          <w:szCs w:val="22"/>
-        </w:rPr>
-      </w:pPr>
-    </w:p>
-    <w:p>
-      <w:pPr>
-        <w:pStyle w:val="Standard"/>
-        <w:rPr>
-          <w:rFonts w:ascii="Arial" w:hAnsi="Arial" w:cs="Arial"/>
-          <w:sz w:val="22"/>
-          <w:szCs w:val="22"/>
-        </w:rPr>
-      </w:pPr>
-    </w:p>
-    <w:p>
-      <w:pPr>
-        <w:pStyle w:val="Standard"/>
-        <w:rPr>
-          <w:rFonts w:ascii="Arial" w:hAnsi="Arial" w:cs="Arial"/>
-          <w:sz w:val="22"/>
-          <w:szCs w:val="22"/>
-        </w:rPr>
-      </w:pPr>
-    </w:p>
-    <w:p>
-      <w:pPr>
-        <w:pStyle w:val="Standard"/>
-        <w:rPr>
-          <w:rFonts w:ascii="Arial" w:hAnsi="Arial" w:cs="Arial"/>
-          <w:sz w:val="22"/>
-          <w:szCs w:val="22"/>
-        </w:rPr>
-      </w:pPr>
-    </w:p>
-    <w:p>
-      <w:pPr>
-        <w:pStyle w:val="Standard"/>
-        <w:rPr>
-          <w:rFonts w:ascii="Arial" w:hAnsi="Arial" w:cs="Arial"/>
-          <w:sz w:val="22"/>
-          <w:szCs w:val="22"/>
-        </w:rPr>
-      </w:pPr>
-    </w:p>
-    <w:p>
-      <w:pPr>
-        <w:pStyle w:val="Standard"/>
-        <w:rPr>
-          <w:rFonts w:ascii="Arial" w:hAnsi="Arial" w:cs="Arial"/>
-          <w:sz w:val="22"/>
-          <w:szCs w:val="22"/>
-        </w:rPr>
-      </w:pPr>
-    </w:p>
-    <w:p>
-      <w:pPr>
-        <w:pStyle w:val="Standard"/>
-        <w:rPr>
-          <w:rFonts w:ascii="Arial" w:hAnsi="Arial" w:cs="Arial"/>
-          <w:sz w:val="22"/>
-          <w:szCs w:val="22"/>
-        </w:rPr>
-      </w:pPr>
-    </w:p>
-    <w:p>
-      <w:pPr>
-        <w:pStyle w:val="Standard"/>
-        <w:rPr>
-          <w:rFonts w:ascii="Arial" w:hAnsi="Arial" w:cs="Arial"/>
-          <w:sz w:val="22"/>
-          <w:szCs w:val="22"/>
-        </w:rPr>
-      </w:pPr>
-    </w:p>
-    <w:p>
-      <w:pPr>
-        <w:pStyle w:val="Standard"/>
-        <w:rPr>
-          <w:rFonts w:ascii="Arial" w:hAnsi="Arial" w:cs="Arial"/>
-          <w:sz w:val="22"/>
-          <w:szCs w:val="22"/>
-        </w:rPr>
-      </w:pPr>
-    </w:p>
-    <w:p>
-      <w:pPr>
-        <w:pStyle w:val="Standard"/>
-        <w:rPr>
-          <w:rFonts w:ascii="Arial" w:hAnsi="Arial" w:cs="Arial"/>
-          <w:sz w:val="22"/>
-          <w:szCs w:val="22"/>
-        </w:rPr>
-      </w:pPr>
-    </w:p>
-    <w:p>
-      <w:pPr>
-        <w:pStyle w:val="Standard"/>
-        <w:rPr>
-          <w:rFonts w:ascii="Arial" w:hAnsi="Arial" w:cs="Arial"/>
-          <w:sz w:val="22"/>
-          <w:szCs w:val="22"/>
-        </w:rPr>
-      </w:pPr>
-    </w:p>
-    <w:p>
-      <w:pPr>
-        <w:pStyle w:val="Standard"/>
-        <w:rPr>
-          <w:rFonts w:ascii="Arial" w:hAnsi="Arial" w:cs="Arial"/>
-          <w:sz w:val="22"/>
-          <w:szCs w:val="22"/>
-        </w:rPr>
-      </w:pPr>
-    </w:p>
-    <w:p>
-      <w:pPr>
-        <w:pStyle w:val="Standard"/>
-        <w:rPr>
-          <w:rFonts w:ascii="Arial" w:hAnsi="Arial" w:cs="Arial"/>
-          <w:sz w:val="22"/>
-          <w:szCs w:val="22"/>
-        </w:rPr>
-      </w:pPr>
-    </w:p>
-    <w:p>
-      <w:pPr>
-        <w:pStyle w:val="Standard"/>
-        <w:rPr>
-          <w:rFonts w:ascii="Arial" w:hAnsi="Arial" w:cs="Arial"/>
-          <w:sz w:val="22"/>
-          <w:szCs w:val="22"/>
-        </w:rPr>
-      </w:pPr>
-    </w:p>
-    <w:p>
-      <w:pPr>
-        <w:pStyle w:val="Standard"/>
-        <w:rPr>
-          <w:rFonts w:ascii="Arial" w:hAnsi="Arial" w:cs="Arial"/>
-          <w:sz w:val="22"/>
-          <w:szCs w:val="22"/>
-        </w:rPr>
-      </w:pPr>
-    </w:p>
-    <w:p>
-      <w:pPr>
-        <w:pStyle w:val="Standard"/>
-        <w:rPr>
-          <w:rFonts w:ascii="Arial" w:hAnsi="Arial" w:cs="Arial"/>
-          <w:sz w:val="22"/>
-          <w:szCs w:val="22"/>
-        </w:rPr>
-      </w:pPr>
-    </w:p>
-    <w:p>
-      <w:pPr>
-        <w:pStyle w:val="Standard"/>
-        <w:rPr>
-          <w:rFonts w:ascii="Arial" w:hAnsi="Arial" w:cs="Arial"/>
-          <w:sz w:val="22"/>
-          <w:szCs w:val="22"/>
-        </w:rPr>
-      </w:pPr>
-    </w:p>
-    <w:p>
-      <w:pPr>
-        <w:pStyle w:val="Standard"/>
-        <w:rPr>
-          <w:rFonts w:ascii="Arial" w:hAnsi="Arial" w:cs="Arial"/>
-          <w:sz w:val="22"/>
-          <w:szCs w:val="22"/>
-        </w:rPr>
-      </w:pPr>
-    </w:p>
-    <w:p>
-      <w:pPr>
-        <w:pStyle w:val="Standard"/>
-        <w:rPr>
-          <w:rFonts w:ascii="Arial" w:hAnsi="Arial" w:cs="Arial"/>
-          <w:sz w:val="22"/>
-          <w:szCs w:val="22"/>
-        </w:rPr>
-      </w:pPr>
-    </w:p>
-    <w:p>
-      <w:pPr>
-        <w:pStyle w:val="Standard"/>
-        <w:rPr>
-          <w:rFonts w:ascii="Arial" w:hAnsi="Arial" w:cs="Arial"/>
-          <w:sz w:val="22"/>
-          <w:szCs w:val="22"/>
-        </w:rPr>
-      </w:pPr>
-    </w:p>
-    <w:p>
-      <w:pPr>
-        <w:pStyle w:val="Standard"/>
-        <w:rPr>
-          <w:rFonts w:ascii="Arial" w:hAnsi="Arial" w:cs="Arial"/>
-          <w:sz w:val="22"/>
-          <w:szCs w:val="22"/>
-        </w:rPr>
-      </w:pPr>
-    </w:p>
-    <w:p>
-      <w:pPr>
-        <w:pStyle w:val="Standard"/>
-        <w:rPr>
-          <w:rFonts w:ascii="Arial" w:hAnsi="Arial" w:cs="Arial"/>
-          <w:sz w:val="22"/>
-          <w:szCs w:val="22"/>
-        </w:rPr>
-      </w:pPr>
-    </w:p>
-    <w:p>
-      <w:pPr>
-        <w:pStyle w:val="Standard"/>
-        <w:rPr>
-          <w:rFonts w:ascii="Arial" w:hAnsi="Arial" w:cs="Arial"/>
-          <w:sz w:val="22"/>
-          <w:szCs w:val="22"/>
-        </w:rPr>
-      </w:pPr>
-    </w:p>
-    <w:p>
-      <w:pPr>
-        <w:pStyle w:val="Standard"/>
-        <w:rPr>
-          <w:rFonts w:ascii="Arial" w:hAnsi="Arial" w:cs="Arial"/>
-          <w:sz w:val="22"/>
-          <w:szCs w:val="22"/>
-        </w:rPr>
-      </w:pPr>
-    </w:p>
-    <w:p>
-      <w:pPr>
-        <w:pStyle w:val="Standard"/>
-        <w:rPr>
-          <w:rFonts w:ascii="Arial" w:hAnsi="Arial" w:cs="Arial"/>
-          <w:sz w:val="22"/>
-          <w:szCs w:val="22"/>
-        </w:rPr>
-      </w:pPr>
-    </w:p>
-    <w:p>
-      <w:pPr>
-        <w:pStyle w:val="Standard"/>
-        <w:rPr>
-          <w:rFonts w:ascii="Arial" w:hAnsi="Arial" w:cs="Arial"/>
-          <w:sz w:val="22"/>
-          <w:szCs w:val="22"/>
-        </w:rPr>
-      </w:pPr>
-    </w:p>
-    <w:p>
-      <w:pPr>
-        <w:pStyle w:val="Standard"/>
-        <w:rPr>
-          <w:rFonts w:ascii="Arial" w:hAnsi="Arial" w:cs="Arial"/>
-          <w:sz w:val="22"/>
-          <w:szCs w:val="22"/>
-        </w:rPr>
-      </w:pPr>
-    </w:p>
-    <w:p>
-      <w:pPr>
-        <w:pStyle w:val="Standard"/>
-        <w:rPr>
-          <w:rFonts w:ascii="Arial" w:hAnsi="Arial" w:cs="Arial"/>
-          <w:sz w:val="22"/>
-          <w:szCs w:val="22"/>
-        </w:rPr>
-      </w:pPr>
-    </w:p>
-    <w:p>
-      <w:pPr>
-        <w:pStyle w:val="Standard"/>
-        <w:rPr>
-          <w:rFonts w:ascii="Arial" w:hAnsi="Arial" w:cs="Arial"/>
-          <w:sz w:val="22"/>
-          <w:szCs w:val="22"/>
-        </w:rPr>
-      </w:pPr>
-    </w:p>
-    <w:p>
-      <w:pPr>
-        <w:pStyle w:val="Standard"/>
-        <w:rPr>
-          <w:rFonts w:ascii="Arial" w:hAnsi="Arial" w:cs="Arial"/>
-          <w:sz w:val="22"/>
-          <w:szCs w:val="22"/>
-        </w:rPr>
-      </w:pPr>
-    </w:p>
-    <w:p>
-      <w:pPr>
-        <w:pStyle w:val="Standard"/>
-        <w:rPr>
-          <w:rFonts w:ascii="Arial" w:hAnsi="Arial" w:cs="Arial"/>
-          <w:sz w:val="22"/>
-          <w:szCs w:val="22"/>
-        </w:rPr>
-      </w:pPr>
-    </w:p>
-    <w:p>
-      <w:pPr>
-        <w:pStyle w:val="Standard"/>
-        <w:rPr>
-          <w:rFonts w:ascii="Arial" w:hAnsi="Arial" w:cs="Arial"/>
-          <w:sz w:val="22"/>
-          <w:szCs w:val="22"/>
-        </w:rPr>
-      </w:pPr>
-    </w:p>
-    <w:p>
-      <w:pPr>
-        <w:pStyle w:val="Standard"/>
-        <w:rPr>
-          <w:rFonts w:ascii="Arial" w:hAnsi="Arial" w:cs="Arial"/>
-          <w:sz w:val="22"/>
-          <w:szCs w:val="22"/>
-        </w:rPr>
-      </w:pPr>
+      <w:r>
+        <w:rPr>
+          <w:rFonts w:ascii="Arial" w:hAnsi="Arial" w:cs="Arial"/>
+          <w:sz w:val="22"/>
+          <w:szCs w:val="22"/>
+        </w:rPr>
+        <w:pict>
+          <v:shapetype id="_x0000_t75" coordsize="21600,21600" o:spt="75" o:preferrelative="t" path="m@4@5l@4@11@9@11@9@5xe" filled="f" stroked="f">
+            <v:stroke joinstyle="miter"/>
+            <v:formulas>
+              <v:f eqn="if lineDrawn pixelLineWidth 0"/>
+              <v:f eqn="sum @0 1 0"/>
+              <v:f eqn="sum 0 0 @1"/>
+              <v:f eqn="prod @2 1 2"/>
+              <v:f eqn="prod @3 21600 pixelWidth"/>
+              <v:f eqn="prod @3 21600 pixelHeight"/>
+              <v:f eqn="sum @0 0 1"/>
+              <v:f eqn="prod @6 1 2"/>
+              <v:f eqn="prod @7 21600 pixelWidth"/>
+              <v:f eqn="sum @8 21600 0"/>
+              <v:f eqn="prod @7 21600 pixelHeight"/>
+              <v:f eqn="sum @10 21600 0"/>
+            </v:formulas>
+            <v:path o:extrusionok="f" gradientshapeok="t" o:connecttype="rect"/>
+            <o:lock v:ext="edit" aspectratio="t"/>
+          </v:shapetype>
+          <v:shape id="_x0000_i1025" type="#_x0000_t75" style="width:498.6pt;height:465.6pt">
+            <v:imagedata r:id="rId4" o:title="NetBIOS Domain Name"/>
+          </v:shape>
+        </w:pict>
+      </w:r>
+    </w:p>
+    <w:p>
+      <w:pPr>
+        <w:pStyle w:val="Standard"/>
+        <w:rPr>
+          <w:rFonts w:ascii="Arial" w:hAnsi="Arial" w:cs="Arial"/>
+          <w:sz w:val="22"/>
+          <w:szCs w:val="22"/>
+        </w:rPr>
+      </w:pPr>
+    </w:p>
+    <w:p>
+      <w:pPr>
+        <w:pStyle w:val="Standard"/>
+        <w:rPr>
+          <w:rFonts w:ascii="Arial" w:hAnsi="Arial" w:cs="Arial"/>
+          <w:sz w:val="22"/>
+          <w:szCs w:val="22"/>
+        </w:rPr>
+      </w:pPr>
+      <w:r>
+        <w:rPr>
+          <w:rFonts w:ascii="Arial" w:hAnsi="Arial" w:cs="Arial"/>
+          <w:sz w:val="22"/>
+          <w:szCs w:val="22"/>
+        </w:rPr>
+        <w:lastRenderedPageBreak/>
+        <w:pict>
+          <v:shape id="_x0000_i1026" type="#_x0000_t75" style="width:498.6pt;height:468pt">
+            <v:imagedata r:id="rId5" o:title="Script V2 Output (No Street)"/>
+          </v:shape>
+        </w:pict>
+      </w:r>
+    </w:p>
+    <w:p>
+      <w:pPr>
+        <w:pStyle w:val="Standard"/>
+        <w:rPr>
+          <w:rFonts w:ascii="Arial" w:hAnsi="Arial" w:cs="Arial"/>
+          <w:sz w:val="22"/>
+          <w:szCs w:val="22"/>
+        </w:rPr>
+      </w:pPr>
+    </w:p>
+    <w:p>
+      <w:pPr>
+        <w:pStyle w:val="Standard"/>
+        <w:rPr>
+          <w:rFonts w:ascii="Arial" w:hAnsi="Arial" w:cs="Arial"/>
+          <w:sz w:val="22"/>
+          <w:szCs w:val="22"/>
+        </w:rPr>
+      </w:pPr>
+      <w:r>
+        <w:rPr>
+          <w:rFonts w:ascii="Arial" w:hAnsi="Arial" w:cs="Arial"/>
+          <w:sz w:val="22"/>
+          <w:szCs w:val="22"/>
+        </w:rPr>
+        <w:lastRenderedPageBreak/>
+        <w:pict>
+          <v:shape id="_x0000_i1027" type="#_x0000_t75" style="width:498.6pt;height:303.6pt">
+            <v:imagedata r:id="rId6" o:title="Script V3 Output (With Street)"/>
+          </v:shape>
+        </w:pict>
+      </w:r>
+    </w:p>
+    <w:p>
+      <w:pPr>
+        <w:pStyle w:val="Standard"/>
+        <w:rPr>
+          <w:rFonts w:ascii="Arial" w:hAnsi="Arial" w:cs="Arial"/>
+          <w:sz w:val="22"/>
+          <w:szCs w:val="22"/>
+        </w:rPr>
+      </w:pPr>
+    </w:p>
+    <w:p>
+      <w:pPr>
+        <w:pStyle w:val="Standard"/>
+        <w:rPr>
+          <w:rFonts w:ascii="Arial" w:hAnsi="Arial" w:cs="Arial"/>
+          <w:sz w:val="22"/>
+          <w:szCs w:val="22"/>
+        </w:rPr>
+      </w:pPr>
+      <w:r>
+        <w:rPr>
+          <w:rFonts w:ascii="Arial" w:hAnsi="Arial" w:cs="Arial"/>
+          <w:sz w:val="22"/>
+          <w:szCs w:val="22"/>
+        </w:rPr>
+        <w:pict>
+          <v:shape id="_x0000_i1028" type="#_x0000_t75" style="width:497.4pt;height:270.6pt">
+            <v:imagedata r:id="rId7" o:title="User General Tab"/>
+          </v:shape>
+        </w:pict>
+      </w:r>
+    </w:p>
+    <w:p>
+      <w:pPr>
+        <w:pStyle w:val="Standard"/>
+        <w:rPr>
+          <w:rFonts w:ascii="Arial" w:hAnsi="Arial" w:cs="Arial"/>
+          <w:sz w:val="22"/>
+          <w:szCs w:val="22"/>
+        </w:rPr>
+      </w:pPr>
+    </w:p>
+    <w:p>
+      <w:pPr>
+        <w:pStyle w:val="Standard"/>
+        <w:rPr>
+          <w:rFonts w:ascii="Arial" w:hAnsi="Arial" w:cs="Arial"/>
+          <w:sz w:val="22"/>
+          <w:szCs w:val="22"/>
+        </w:rPr>
+      </w:pPr>
+      <w:r>
+        <w:rPr>
+          <w:rFonts w:ascii="Arial" w:hAnsi="Arial" w:cs="Arial"/>
+          <w:sz w:val="22"/>
+          <w:szCs w:val="22"/>
+        </w:rPr>
+        <w:lastRenderedPageBreak/>
+        <w:pict>
+          <v:shape id="_x0000_i1029" type="#_x0000_t75" style="width:498pt;height:280.2pt">
+            <v:imagedata r:id="rId8" o:title="To Set a Quota Window"/>
+          </v:shape>
+        </w:pict>
+      </w:r>
+    </w:p>
+    <w:p>
+      <w:pPr>
+        <w:pStyle w:val="Standard"/>
+        <w:rPr>
+          <w:rFonts w:ascii="Arial" w:hAnsi="Arial" w:cs="Arial"/>
+          <w:sz w:val="22"/>
+          <w:szCs w:val="22"/>
+        </w:rPr>
+      </w:pPr>
+    </w:p>
+    <w:p>
+      <w:pPr>
+        <w:pStyle w:val="Standard"/>
+        <w:rPr>
+          <w:rFonts w:ascii="Arial" w:hAnsi="Arial" w:cs="Arial"/>
+          <w:sz w:val="22"/>
+          <w:szCs w:val="22"/>
+        </w:rPr>
+      </w:pPr>
+      <w:r>
+        <w:rPr>
+          <w:rFonts w:ascii="Arial" w:hAnsi="Arial" w:cs="Arial"/>
+          <w:sz w:val="22"/>
+          <w:szCs w:val="22"/>
+        </w:rPr>
+        <w:pict>
+          <v:shape id="_x0000_i1030" type="#_x0000_t75" style="width:498pt;height:280.2pt">
+            <v:imagedata r:id="rId9" o:title="HyperV in Server manager"/>
+          </v:shape>
+        </w:pict>
+      </w:r>
+    </w:p>
+    <w:p>
+      <w:pPr>
+        <w:pStyle w:val="Standard"/>
+        <w:rPr>
+          <w:rFonts w:ascii="Arial" w:hAnsi="Arial" w:cs="Arial"/>
+          <w:sz w:val="22"/>
+          <w:szCs w:val="22"/>
+        </w:rPr>
+      </w:pPr>
+    </w:p>
+    <w:p>
+      <w:pPr>
+        <w:pStyle w:val="Standard"/>
+        <w:rPr>
+          <w:rFonts w:ascii="Arial" w:hAnsi="Arial" w:cs="Arial"/>
+          <w:sz w:val="22"/>
+          <w:szCs w:val="22"/>
+        </w:rPr>
+      </w:pPr>
+    </w:p>
+    <w:p>
+      <w:pPr>
+        <w:pStyle w:val="Standard"/>
+        <w:rPr>
+          <w:rFonts w:ascii="Arial" w:hAnsi="Arial" w:cs="Arial"/>
+          <w:sz w:val="22"/>
+          <w:szCs w:val="22"/>
+        </w:rPr>
+      </w:pPr>
+      <w:r>
+        <w:rPr>
+          <w:rFonts w:ascii="Arial" w:hAnsi="Arial" w:cs="Arial"/>
+          <w:noProof/>
+          <w:sz w:val="22"/>
+          <w:szCs w:val="22"/>
+          <w:lang w:eastAsia="en-US" w:bidi="ar-SA"/>
+        </w:rPr>
+        <w:lastRenderedPageBreak/>
+        <w:drawing>
+          <wp:inline distT="0" distB="0" distL="0" distR="0">
+            <wp:extent cx="6324600" cy="3558540"/>
+            <wp:effectExtent l="19050" t="0" r="0" b="0"/>
+            <wp:docPr id="10" name="Picture 10" descr="C:\Users\Fabian\AppData\Local\Microsoft\Windows\INetCache\Content.Word\HyperV NOT in Server manager.png"/>
+            <wp:cNvGraphicFramePr>
+              <a:graphicFrameLocks xmlns:a="http://schemas.openxmlformats.org/drawingml/2006/main" noChangeAspect="1"/>
+            </wp:cNvGraphicFramePr>
+            <a:graphic xmlns:a="http://schemas.openxmlformats.org/drawingml/2006/main">
+              <a:graphicData uri="http://schemas.openxmlformats.org/drawingml/2006/picture">
+                <pic:pic xmlns:pic="http://schemas.openxmlformats.org/drawingml/2006/picture">
+                  <pic:nvPicPr>
+                    <pic:cNvPr id="0" name="Picture 10" descr="C:\Users\Fabian\AppData\Local\Microsoft\Windows\INetCache\Content.Word\HyperV NOT in Server manager.png"/>
+                    <pic:cNvPicPr>
+                      <a:picLocks noChangeAspect="1" noChangeArrowheads="1"/>
+                    </pic:cNvPicPr>
+                  </pic:nvPicPr>
+                  <pic:blipFill>
+                    <a:blip r:embed="rId10" cstate="print"/>
+                    <a:srcRect/>
+                    <a:stretch>
+                      <a:fillRect/>
+                    </a:stretch>
+                  </pic:blipFill>
+                  <pic:spPr bwMode="auto">
+                    <a:xfrm>
+                      <a:off x="0" y="0"/>
+                      <a:ext cx="6324600" cy="3558540"/>
+                    </a:xfrm>
+                    <a:prstGeom prst="rect">
+                      <a:avLst/>
+                    </a:prstGeom>
+                    <a:noFill/>
+                    <a:ln w="9525">
+                      <a:noFill/>
+                      <a:miter lim="800000"/>
+                      <a:headEnd/>
+                      <a:tailEnd/>
+                    </a:ln>
+                  </pic:spPr>
+                </pic:pic>
+              </a:graphicData>
+            </a:graphic>
+          </wp:inline>
+        </w:drawing>
+      </w:r>
+    </w:p>
+    <w:p>
+      <w:pPr>
+        <w:pStyle w:val="Standard"/>
+        <w:rPr>
+          <w:rFonts w:ascii="Arial" w:hAnsi="Arial" w:cs="Arial"/>
+          <w:sz w:val="22"/>
+          <w:szCs w:val="22"/>
+        </w:rPr>
+      </w:pPr>
+    </w:p>
+    <w:p>
+      <w:pPr>
+        <w:pStyle w:val="Standard"/>
+        <w:rPr>
+          <w:rFonts w:ascii="Arial" w:hAnsi="Arial" w:cs="Arial"/>
+          <w:sz w:val="22"/>
+          <w:szCs w:val="22"/>
+        </w:rPr>
+      </w:pPr>
+    </w:p>
+    <w:p>
+      <w:pPr>
+        <w:pStyle w:val="Standard"/>
+        <w:rPr>
+          <w:rFonts w:ascii="Arial" w:hAnsi="Arial" w:cs="Arial"/>
+          <w:sz w:val="22"/>
+          <w:szCs w:val="22"/>
+        </w:rPr>
+      </w:pPr>
+    </w:p>
+    <w:p>
+      <w:pPr>
+        <w:pStyle w:val="Standard"/>
+        <w:rPr>
+          <w:rFonts w:ascii="Arial" w:hAnsi="Arial" w:cs="Arial"/>
+          <w:sz w:val="22"/>
+          <w:szCs w:val="22"/>
+        </w:rPr>
+      </w:pPr>
+      <w:r>
+        <w:rPr>
+          <w:rFonts w:ascii="Arial" w:hAnsi="Arial" w:cs="Arial"/>
+          <w:sz w:val="22"/>
+          <w:szCs w:val="22"/>
+        </w:rPr>
+        <w:lastRenderedPageBreak/>
+        <w:pict>
+          <v:shape id="_x0000_i1031" type="#_x0000_t75" style="width:498.6pt;height:530.4pt">
+            <v:imagedata r:id="rId11" o:title="Install HyperV Clustering"/>
+          </v:shape>
+        </w:pict>
+      </w:r>
+    </w:p>
+    <w:p>
+      <w:pPr>
+        <w:pStyle w:val="Standard"/>
+        <w:rPr>
+          <w:rFonts w:ascii="Arial" w:hAnsi="Arial" w:cs="Arial"/>
+          <w:sz w:val="22"/>
+          <w:szCs w:val="22"/>
+        </w:rPr>
+      </w:pPr>
+    </w:p>
+    <w:p>
+      <w:pPr>
+        <w:pStyle w:val="Standard"/>
+        <w:rPr>
+          <w:rFonts w:ascii="Arial" w:hAnsi="Arial" w:cs="Arial"/>
+          <w:sz w:val="22"/>
+          <w:szCs w:val="22"/>
+        </w:rPr>
+      </w:pPr>
+      <w:r>
+        <w:rPr>
+          <w:rFonts w:ascii="Arial" w:hAnsi="Arial" w:cs="Arial"/>
+          <w:sz w:val="22"/>
+          <w:szCs w:val="22"/>
+        </w:rPr>
+        <w:lastRenderedPageBreak/>
+        <w:pict>
+          <v:shape id="_x0000_i1032" type="#_x0000_t75" style="width:498.6pt;height:528.6pt">
+            <v:imagedata r:id="rId12" o:title="Install HyperV Multipath"/>
+          </v:shape>
+        </w:pict>
+      </w:r>
     </w:p>
     <w:p>
       <w:pPr>
@@ -915,10 +530,95 @@
         <w:pStyle w:val="Standard"/>
         <w:rPr>
           <w:rFonts w:ascii="Arial" w:hAnsi="Arial" w:cs="Arial"/>
-          <w:sz w:val="22"/>
-          <w:szCs w:val="22"/>
-        </w:rPr>
-      </w:pPr>
+          <w:b/>
+          <w:sz w:val="22"/>
+          <w:szCs w:val="22"/>
+        </w:rPr>
+      </w:pPr>
+      <w:r>
+        <w:rPr>
+          <w:rFonts w:ascii="Arial" w:hAnsi="Arial" w:cs="Arial"/>
+          <w:sz w:val="22"/>
+          <w:szCs w:val="22"/>
+        </w:rPr>
+        <w:tab/>
+      </w:r>
+      <w:r>
+        <w:rPr>
+          <w:rFonts w:ascii="Arial" w:hAnsi="Arial" w:cs="Arial"/>
+          <w:b/>
+          <w:sz w:val="22"/>
+          <w:szCs w:val="22"/>
+        </w:rPr>
+        <w:t xml:space="preserve">The point of having multiple domain controllers is to ensure reliability of the Domain. If one domain controller is offline or stops functioning, other domain controllers can be utilized and take over. This also will help performance of the domain and better organize groups within the </w:t>
+      </w:r>
+      <w:proofErr w:type="gramStart"/>
+      <w:r>
+        <w:rPr>
+          <w:rFonts w:ascii="Arial" w:hAnsi="Arial" w:cs="Arial"/>
+          <w:b/>
+          <w:sz w:val="22"/>
+          <w:szCs w:val="22"/>
+        </w:rPr>
+        <w:t>domain.</w:t>
+      </w:r>
+      <w:proofErr w:type="gramEnd"/>
+    </w:p>
+    <w:p>
+      <w:pPr>
+        <w:pStyle w:val="Standard"/>
+        <w:rPr>
+          <w:rFonts w:ascii="Arial" w:hAnsi="Arial" w:cs="Arial"/>
+          <w:sz w:val="22"/>
+          <w:szCs w:val="22"/>
+        </w:rPr>
+      </w:pPr>
+      <w:r>
+        <w:rPr>
+          <w:rFonts w:ascii="Arial" w:hAnsi="Arial" w:cs="Arial"/>
+          <w:sz w:val="22"/>
+          <w:szCs w:val="22"/>
+        </w:rPr>
+        <w:tab/>
+      </w:r>
+    </w:p>
+    <w:p>
+      <w:pPr>
+        <w:pStyle w:val="Standard"/>
+        <w:rPr>
+          <w:rFonts w:ascii="Arial" w:hAnsi="Arial" w:cs="Arial"/>
+          <w:b/>
+          <w:sz w:val="22"/>
+          <w:szCs w:val="22"/>
+        </w:rPr>
+      </w:pPr>
+      <w:r>
+        <w:rPr>
+          <w:rFonts w:ascii="Arial" w:hAnsi="Arial" w:cs="Arial"/>
+          <w:sz w:val="22"/>
+          <w:szCs w:val="22"/>
+        </w:rPr>
+        <w:tab/>
+      </w:r>
+      <w:r>
+        <w:rPr>
+          <w:rFonts w:ascii="Arial" w:hAnsi="Arial" w:cs="Arial"/>
+          <w:b/>
+          <w:sz w:val="22"/>
+          <w:szCs w:val="22"/>
+        </w:rPr>
+        <w:t xml:space="preserve">What AD does with the domain controllers in a domain are store and maintain a copy of the AD database, user account maintenance, ensure unique domains, manage schema, allow </w:t>
+      </w:r>
+      <w:r>
+        <w:rPr>
+          <w:rFonts w:ascii="Arial" w:hAnsi="Arial" w:cs="Arial"/>
+          <w:b/>
+          <w:sz w:val="22"/>
+          <w:szCs w:val="22"/>
+        </w:rPr>
+        <w:lastRenderedPageBreak/>
+        <w:t>database replication, manage infrastructure for the domain controllers, and manage the domain controllers’ security protocols throw Relative IDs and GUIDs.</w:t>
+      </w:r>
     </w:p>
     <w:p>
       <w:pPr>
@@ -1463,7 +1163,6 @@
           <w:sz w:val="22"/>
           <w:szCs w:val="22"/>
         </w:rPr>
-        <w:lastRenderedPageBreak/>
         <w:tab/>
       </w:r>
       <w:proofErr w:type="spellStart"/>
@@ -2564,15 +2263,11 @@
           <w:rFonts w:ascii="Arial" w:hAnsi="Arial" w:cs="Arial"/>
           <w:b/>
           <w:bCs/>
-          <w:color w:val="800000"/>
-          <w:sz w:val="22"/>
-          <w:szCs w:val="22"/>
-        </w:rPr>
-      </w:pPr>
-    </w:p>
-    <w:p>
-      <w:pPr>
-        <w:pStyle w:val="Standard"/>
+          <w:sz w:val="22"/>
+          <w:szCs w:val="22"/>
+        </w:rPr>
+      </w:pPr>
+      <w:r>
         <w:rPr>
           <w:rFonts w:ascii="Arial" w:hAnsi="Arial" w:cs="Arial"/>
           <w:b/>
@@ -2581,7 +2276,18 @@
           <w:sz w:val="22"/>
           <w:szCs w:val="22"/>
         </w:rPr>
-      </w:pPr>
+        <w:tab/>
+      </w:r>
+      <w:r>
+        <w:rPr>
+          <w:rFonts w:ascii="Arial" w:hAnsi="Arial" w:cs="Arial"/>
+          <w:b/>
+          <w:bCs/>
+          <w:sz w:val="22"/>
+          <w:szCs w:val="22"/>
+        </w:rPr>
+        <w:t>We can’t run a hypervisor within a hypervisor because we are not using Windows Server 2016 or later and the machines are not configured properly or have the components necessary to support it.</w:t>
+      </w:r>
     </w:p>
     <w:p>
       <w:pPr>
@@ -2601,6 +2307,19 @@
         <w:pStyle w:val="Standard"/>
         <w:rPr>
           <w:rFonts w:ascii="Arial" w:hAnsi="Arial" w:cs="Arial"/>
+          <w:b/>
+          <w:bCs/>
+          <w:color w:val="800000"/>
+          <w:sz w:val="22"/>
+          <w:szCs w:val="22"/>
+        </w:rPr>
+      </w:pPr>
+    </w:p>
+    <w:p>
+      <w:pPr>
+        <w:pStyle w:val="Standard"/>
+        <w:rPr>
+          <w:rFonts w:ascii="Arial" w:hAnsi="Arial" w:cs="Arial"/>
           <w:sz w:val="22"/>
           <w:szCs w:val="22"/>
         </w:rPr>
@@ -2824,6 +2543,60 @@
         <w:pStyle w:val="Standard"/>
         <w:rPr>
           <w:rFonts w:ascii="Arial" w:hAnsi="Arial" w:cs="Arial"/>
+          <w:sz w:val="22"/>
+          <w:szCs w:val="22"/>
+        </w:rPr>
+      </w:pPr>
+    </w:p>
+    <w:p>
+      <w:pPr>
+        <w:pStyle w:val="Standard"/>
+        <w:rPr>
+          <w:rFonts w:ascii="Arial" w:hAnsi="Arial" w:cs="Arial"/>
+          <w:b/>
+          <w:sz w:val="22"/>
+          <w:szCs w:val="22"/>
+        </w:rPr>
+      </w:pPr>
+      <w:r>
+        <w:rPr>
+          <w:rFonts w:ascii="Arial" w:hAnsi="Arial" w:cs="Arial"/>
+          <w:b/>
+          <w:sz w:val="22"/>
+          <w:szCs w:val="22"/>
+        </w:rPr>
+        <w:t>WEBSITE USED FOR REFERENCE:</w:t>
+      </w:r>
+    </w:p>
+    <w:p>
+      <w:pPr>
+        <w:pStyle w:val="Standard"/>
+        <w:rPr>
+          <w:rFonts w:ascii="Arial" w:hAnsi="Arial" w:cs="Arial"/>
+          <w:b/>
+          <w:sz w:val="22"/>
+          <w:szCs w:val="22"/>
+        </w:rPr>
+      </w:pPr>
+      <w:hyperlink r:id="rId13" w:history="1">
+        <w:r>
+          <w:rPr>
+            <w:rStyle w:val="Hyperlink"/>
+            <w:rFonts w:ascii="Arial" w:hAnsi="Arial" w:cs="Arial"/>
+            <w:b/>
+            <w:sz w:val="22"/>
+            <w:szCs w:val="22"/>
+          </w:rPr>
+          <w:t>https://www.manageengine.com/products/ad-manager/help/csv-import-management/active-directory-ldap-attributes.html</w:t>
+        </w:r>
+      </w:hyperlink>
+    </w:p>
+    <w:p>
+      <w:pPr>
+        <w:pStyle w:val="Standard"/>
+        <w:rPr>
+          <w:rFonts w:ascii="Arial" w:hAnsi="Arial" w:cs="Arial"/>
+          <w:b/>
           <w:sz w:val="22"/>
           <w:szCs w:val="22"/>
         </w:rPr>
@@ -3042,6 +2815,47 @@
       <w:sz w:val="24"/>
       <w:szCs w:val="24"/>
       <w:lang w:eastAsia="zh-CN" w:bidi="hi-IN"/>
+    </w:rPr>
+  </w:style>
+  <w:style w:type="character" w:styleId="Hyperlink">
+    <w:name w:val="Hyperlink"/>
+    <w:basedOn w:val="DefaultParagraphFont"/>
+    <w:uiPriority w:val="99"/>
+    <w:unhideWhenUsed/>
+    <w:rsid w:val="004338C4"/>
+    <w:rPr>
+      <w:color w:val="0563C1" w:themeColor="hyperlink"/>
+      <w:u w:val="single"/>
+    </w:rPr>
+  </w:style>
+  <w:style w:type="paragraph" w:styleId="BalloonText">
+    <w:name w:val="Balloon Text"/>
+    <w:basedOn w:val="Normal"/>
+    <w:link w:val="BalloonTextChar"/>
+    <w:uiPriority w:val="99"/>
+    <w:semiHidden/>
+    <w:unhideWhenUsed/>
+    <w:rsid w:val="009C0B07"/>
+    <w:pPr>
+      <w:spacing w:after="0" w:line="240" w:lineRule="auto"/>
+    </w:pPr>
+    <w:rPr>
+      <w:rFonts w:ascii="Tahoma" w:hAnsi="Tahoma" w:cs="Tahoma"/>
+      <w:sz w:val="16"/>
+      <w:szCs w:val="16"/>
+    </w:rPr>
+  </w:style>
+  <w:style w:type="character" w:customStyle="1" w:styleId="BalloonTextChar">
+    <w:name w:val="Balloon Text Char"/>
+    <w:basedOn w:val="DefaultParagraphFont"/>
+    <w:link w:val="BalloonText"/>
+    <w:uiPriority w:val="99"/>
+    <w:semiHidden/>
+    <w:rsid w:val="009C0B07"/>
+    <w:rPr>
+      <w:rFonts w:ascii="Tahoma" w:hAnsi="Tahoma" w:cs="Tahoma"/>
+      <w:sz w:val="16"/>
+      <w:szCs w:val="16"/>
     </w:rPr>
   </w:style>
 </w:styles>
@@ -3336,7 +3150,7 @@
   <a:extraClrSchemeLst/>
   <a:extLst>
     <a:ext uri="{05A4C25C-085E-4340-85A3-A5531E510DB2}">
-      <thm15:themeFamily xmlns="" xmlns:thm15="http://schemas.microsoft.com/office/thememl/2012/main" name="Office Theme" id="{62F939B6-93AF-4DB8-9C6B-D6C7DFDC589F}" vid="{4A3C46E8-61CC-4603-A589-7422A47A8E4A}"/>
+      <thm15:themeFamily xmlns:thm15="http://schemas.microsoft.com/office/thememl/2012/main" xmlns="" name="Office Theme" id="{62F939B6-93AF-4DB8-9C6B-D6C7DFDC589F}" vid="{4A3C46E8-61CC-4603-A589-7422A47A8E4A}"/>
     </a:ext>
   </a:extLst>
 </a:theme>

</xml_diff>